<commit_message>
Update A magica por tras da tela.docx
</commit_message>
<xml_diff>
--- a/4. Fundamentos de Game Design com GODOT/A magica por tras da tela/A magica por tras da tela.docx
+++ b/4. Fundamentos de Game Design com GODOT/A magica por tras da tela/A magica por tras da tela.docx
@@ -181,6 +181,168 @@
           <w:szCs w:val="24"/>
         </w:rPr>
         <w:t>!</w:t>
+      </w:r>
+    </w:p>
+    <w:p>
+      <w:pPr>
+        <w:pStyle w:val="PargrafodaLista"/>
+        <w:numPr>
+          <w:ilvl w:val="0"/>
+          <w:numId w:val="1"/>
+        </w:numPr>
+        <w:jc w:val="both"/>
+        <w:rPr>
+          <w:rFonts w:ascii="Times New Roman" w:hAnsi="Times New Roman" w:cs="Times New Roman"/>
+          <w:sz w:val="24"/>
+          <w:szCs w:val="24"/>
+        </w:rPr>
+      </w:pPr>
+      <w:r>
+        <w:rPr>
+          <w:rFonts w:ascii="Times New Roman" w:hAnsi="Times New Roman" w:cs="Times New Roman"/>
+          <w:sz w:val="24"/>
+          <w:szCs w:val="24"/>
+        </w:rPr>
+        <w:t>Linguagens</w:t>
+      </w:r>
+    </w:p>
+    <w:p>
+      <w:pPr>
+        <w:jc w:val="both"/>
+        <w:rPr>
+          <w:rFonts w:ascii="Times New Roman" w:hAnsi="Times New Roman" w:cs="Times New Roman"/>
+          <w:sz w:val="24"/>
+          <w:szCs w:val="24"/>
+        </w:rPr>
+      </w:pPr>
+      <w:proofErr w:type="spellStart"/>
+      <w:r>
+        <w:rPr>
+          <w:rFonts w:ascii="Times New Roman" w:hAnsi="Times New Roman" w:cs="Times New Roman"/>
+          <w:sz w:val="24"/>
+          <w:szCs w:val="24"/>
+        </w:rPr>
+        <w:t>Unity</w:t>
+      </w:r>
+      <w:proofErr w:type="spellEnd"/>
+      <w:r>
+        <w:rPr>
+          <w:rFonts w:ascii="Times New Roman" w:hAnsi="Times New Roman" w:cs="Times New Roman"/>
+          <w:sz w:val="24"/>
+          <w:szCs w:val="24"/>
+        </w:rPr>
+        <w:t>: C#</w:t>
+      </w:r>
+    </w:p>
+    <w:p>
+      <w:pPr>
+        <w:jc w:val="both"/>
+        <w:rPr>
+          <w:rFonts w:ascii="Times New Roman" w:hAnsi="Times New Roman" w:cs="Times New Roman"/>
+          <w:sz w:val="24"/>
+          <w:szCs w:val="24"/>
+        </w:rPr>
+      </w:pPr>
+      <w:proofErr w:type="spellStart"/>
+      <w:r>
+        <w:rPr>
+          <w:rFonts w:ascii="Times New Roman" w:hAnsi="Times New Roman" w:cs="Times New Roman"/>
+          <w:sz w:val="24"/>
+          <w:szCs w:val="24"/>
+        </w:rPr>
+        <w:t>Unreal</w:t>
+      </w:r>
+      <w:proofErr w:type="spellEnd"/>
+      <w:r>
+        <w:rPr>
+          <w:rFonts w:ascii="Times New Roman" w:hAnsi="Times New Roman" w:cs="Times New Roman"/>
+          <w:sz w:val="24"/>
+          <w:szCs w:val="24"/>
+        </w:rPr>
+        <w:t>: C++</w:t>
+      </w:r>
+    </w:p>
+    <w:p>
+      <w:pPr>
+        <w:jc w:val="both"/>
+        <w:rPr>
+          <w:rFonts w:ascii="Times New Roman" w:hAnsi="Times New Roman" w:cs="Times New Roman"/>
+          <w:sz w:val="24"/>
+          <w:szCs w:val="24"/>
+        </w:rPr>
+      </w:pPr>
+      <w:proofErr w:type="spellStart"/>
+      <w:r>
+        <w:rPr>
+          <w:rFonts w:ascii="Times New Roman" w:hAnsi="Times New Roman" w:cs="Times New Roman"/>
+          <w:sz w:val="24"/>
+          <w:szCs w:val="24"/>
+        </w:rPr>
+        <w:t>Gotod</w:t>
+      </w:r>
+      <w:proofErr w:type="spellEnd"/>
+      <w:r>
+        <w:rPr>
+          <w:rFonts w:ascii="Times New Roman" w:hAnsi="Times New Roman" w:cs="Times New Roman"/>
+          <w:sz w:val="24"/>
+          <w:szCs w:val="24"/>
+        </w:rPr>
+        <w:t>: Linguagem própria (lembra um pouco JS, Python)</w:t>
+      </w:r>
+    </w:p>
+    <w:p>
+      <w:pPr>
+        <w:jc w:val="both"/>
+        <w:rPr>
+          <w:rFonts w:ascii="Times New Roman" w:hAnsi="Times New Roman" w:cs="Times New Roman"/>
+          <w:sz w:val="24"/>
+          <w:szCs w:val="24"/>
+        </w:rPr>
+      </w:pPr>
+    </w:p>
+    <w:p>
+      <w:pPr>
+        <w:jc w:val="both"/>
+        <w:rPr>
+          <w:rFonts w:ascii="Times New Roman" w:hAnsi="Times New Roman" w:cs="Times New Roman"/>
+          <w:sz w:val="24"/>
+          <w:szCs w:val="24"/>
+        </w:rPr>
+      </w:pPr>
+      <w:r>
+        <w:rPr>
+          <w:rFonts w:ascii="Times New Roman" w:hAnsi="Times New Roman" w:cs="Times New Roman"/>
+          <w:b/>
+          <w:sz w:val="24"/>
+          <w:szCs w:val="24"/>
+        </w:rPr>
+        <w:t>Visão Geral Sobre o Processo</w:t>
+      </w:r>
+      <w:r>
+        <w:rPr>
+          <w:rFonts w:ascii="Times New Roman" w:hAnsi="Times New Roman" w:cs="Times New Roman"/>
+          <w:sz w:val="24"/>
+          <w:szCs w:val="24"/>
+        </w:rPr>
+        <w:t>:</w:t>
+      </w:r>
+    </w:p>
+    <w:p>
+      <w:pPr>
+        <w:jc w:val="both"/>
+        <w:rPr>
+          <w:rFonts w:ascii="Times New Roman" w:hAnsi="Times New Roman" w:cs="Times New Roman"/>
+          <w:sz w:val="24"/>
+          <w:szCs w:val="24"/>
+        </w:rPr>
+      </w:pPr>
+      <w:r>
+        <w:rPr>
+          <w:rFonts w:ascii="Times New Roman" w:hAnsi="Times New Roman" w:cs="Times New Roman"/>
+          <w:sz w:val="24"/>
+          <w:szCs w:val="24"/>
+        </w:rPr>
+        <w:t xml:space="preserve">Começamos pela idealização (fase das ideias), na teoria é a mais fácil. Pois todo mundo já pensou em um jogo, existe vários que podemos se basear. </w:t>
       </w:r>
     </w:p>
     <w:p>
@@ -203,6 +365,126 @@
     </w:sectPr>
   </w:body>
 </w:document>
+</file>
+
+<file path=word/numbering.xml><?xml version="1.0" encoding="utf-8"?>
+<w:numbering xmlns:wpc="http://schemas.microsoft.com/office/word/2010/wordprocessingCanvas" xmlns:cx="http://schemas.microsoft.com/office/drawing/2014/chartex" xmlns:mc="http://schemas.openxmlformats.org/markup-compatibility/2006" xmlns:o="urn:schemas-microsoft-com:office:office" xmlns:r="http://schemas.openxmlformats.org/officeDocument/2006/relationships" xmlns:m="http://schemas.openxmlformats.org/officeDocument/2006/math" xmlns:v="urn:schemas-microsoft-com:vml" xmlns:wp14="http://schemas.microsoft.com/office/word/2010/wordprocessingDrawing" xmlns:wp="http://schemas.openxmlformats.org/drawingml/2006/wordprocessingDrawing" xmlns:w10="urn:schemas-microsoft-com:office:word" xmlns:w="http://schemas.openxmlformats.org/wordprocessingml/2006/main" xmlns:w14="http://schemas.microsoft.com/office/word/2010/wordml" xmlns:w15="http://schemas.microsoft.com/office/word/2012/wordml" xmlns:w16se="http://schemas.microsoft.com/office/word/2015/wordml/symex" xmlns:wpg="http://schemas.microsoft.com/office/word/2010/wordprocessingGroup" xmlns:wpi="http://schemas.microsoft.com/office/word/2010/wordprocessingInk" xmlns:wne="http://schemas.microsoft.com/office/word/2006/wordml" xmlns:wps="http://schemas.microsoft.com/office/word/2010/wordprocessingShape" mc:Ignorable="w14 w15 w16se wp14">
+  <w:abstractNum w:abstractNumId="0" w15:restartNumberingAfterBreak="0">
+    <w:nsid w:val="25172730"/>
+    <w:multiLevelType w:val="hybridMultilevel"/>
+    <w:tmpl w:val="584266C0"/>
+    <w:lvl w:ilvl="0" w:tplc="F2E60D94">
+      <w:numFmt w:val="bullet"/>
+      <w:lvlText w:val=""/>
+      <w:lvlJc w:val="left"/>
+      <w:pPr>
+        <w:ind w:left="720" w:hanging="360"/>
+      </w:pPr>
+      <w:rPr>
+        <w:rFonts w:ascii="Wingdings" w:eastAsiaTheme="minorHAnsi" w:hAnsi="Wingdings" w:cs="Times New Roman" w:hint="default"/>
+      </w:rPr>
+    </w:lvl>
+    <w:lvl w:ilvl="1" w:tplc="04160003">
+      <w:start w:val="1"/>
+      <w:numFmt w:val="bullet"/>
+      <w:lvlText w:val="o"/>
+      <w:lvlJc w:val="left"/>
+      <w:pPr>
+        <w:ind w:left="1440" w:hanging="360"/>
+      </w:pPr>
+      <w:rPr>
+        <w:rFonts w:ascii="Courier New" w:hAnsi="Courier New" w:cs="Courier New" w:hint="default"/>
+      </w:rPr>
+    </w:lvl>
+    <w:lvl w:ilvl="2" w:tplc="04160005" w:tentative="1">
+      <w:start w:val="1"/>
+      <w:numFmt w:val="bullet"/>
+      <w:lvlText w:val=""/>
+      <w:lvlJc w:val="left"/>
+      <w:pPr>
+        <w:ind w:left="2160" w:hanging="360"/>
+      </w:pPr>
+      <w:rPr>
+        <w:rFonts w:ascii="Wingdings" w:hAnsi="Wingdings" w:hint="default"/>
+      </w:rPr>
+    </w:lvl>
+    <w:lvl w:ilvl="3" w:tplc="04160001" w:tentative="1">
+      <w:start w:val="1"/>
+      <w:numFmt w:val="bullet"/>
+      <w:lvlText w:val=""/>
+      <w:lvlJc w:val="left"/>
+      <w:pPr>
+        <w:ind w:left="2880" w:hanging="360"/>
+      </w:pPr>
+      <w:rPr>
+        <w:rFonts w:ascii="Symbol" w:hAnsi="Symbol" w:hint="default"/>
+      </w:rPr>
+    </w:lvl>
+    <w:lvl w:ilvl="4" w:tplc="04160003" w:tentative="1">
+      <w:start w:val="1"/>
+      <w:numFmt w:val="bullet"/>
+      <w:lvlText w:val="o"/>
+      <w:lvlJc w:val="left"/>
+      <w:pPr>
+        <w:ind w:left="3600" w:hanging="360"/>
+      </w:pPr>
+      <w:rPr>
+        <w:rFonts w:ascii="Courier New" w:hAnsi="Courier New" w:cs="Courier New" w:hint="default"/>
+      </w:rPr>
+    </w:lvl>
+    <w:lvl w:ilvl="5" w:tplc="04160005" w:tentative="1">
+      <w:start w:val="1"/>
+      <w:numFmt w:val="bullet"/>
+      <w:lvlText w:val=""/>
+      <w:lvlJc w:val="left"/>
+      <w:pPr>
+        <w:ind w:left="4320" w:hanging="360"/>
+      </w:pPr>
+      <w:rPr>
+        <w:rFonts w:ascii="Wingdings" w:hAnsi="Wingdings" w:hint="default"/>
+      </w:rPr>
+    </w:lvl>
+    <w:lvl w:ilvl="6" w:tplc="04160001" w:tentative="1">
+      <w:start w:val="1"/>
+      <w:numFmt w:val="bullet"/>
+      <w:lvlText w:val=""/>
+      <w:lvlJc w:val="left"/>
+      <w:pPr>
+        <w:ind w:left="5040" w:hanging="360"/>
+      </w:pPr>
+      <w:rPr>
+        <w:rFonts w:ascii="Symbol" w:hAnsi="Symbol" w:hint="default"/>
+      </w:rPr>
+    </w:lvl>
+    <w:lvl w:ilvl="7" w:tplc="04160003" w:tentative="1">
+      <w:start w:val="1"/>
+      <w:numFmt w:val="bullet"/>
+      <w:lvlText w:val="o"/>
+      <w:lvlJc w:val="left"/>
+      <w:pPr>
+        <w:ind w:left="5760" w:hanging="360"/>
+      </w:pPr>
+      <w:rPr>
+        <w:rFonts w:ascii="Courier New" w:hAnsi="Courier New" w:cs="Courier New" w:hint="default"/>
+      </w:rPr>
+    </w:lvl>
+    <w:lvl w:ilvl="8" w:tplc="04160005" w:tentative="1">
+      <w:start w:val="1"/>
+      <w:numFmt w:val="bullet"/>
+      <w:lvlText w:val=""/>
+      <w:lvlJc w:val="left"/>
+      <w:pPr>
+        <w:ind w:left="6480" w:hanging="360"/>
+      </w:pPr>
+      <w:rPr>
+        <w:rFonts w:ascii="Wingdings" w:hAnsi="Wingdings" w:hint="default"/>
+      </w:rPr>
+    </w:lvl>
+  </w:abstractNum>
+  <w:num w:numId="1">
+    <w:abstractNumId w:val="0"/>
+  </w:num>
+</w:numbering>
 </file>
 
 <file path=word/styles.xml><?xml version="1.0" encoding="utf-8"?>
@@ -640,6 +922,17 @@
       <w:u w:val="single"/>
     </w:rPr>
   </w:style>
+  <w:style w:type="paragraph" w:styleId="PargrafodaLista">
+    <w:name w:val="List Paragraph"/>
+    <w:basedOn w:val="Normal"/>
+    <w:uiPriority w:val="34"/>
+    <w:qFormat/>
+    <w:rsid w:val="00C817A5"/>
+    <w:pPr>
+      <w:ind w:left="720"/>
+      <w:contextualSpacing/>
+    </w:pPr>
+  </w:style>
 </w:styles>
 </file>
 

</xml_diff>